<commit_message>
up up testing appendix
</commit_message>
<xml_diff>
--- a/Senior 2 Report/Section 6 - Testing/section-6/Appindex for testing.docx
+++ b/Senior 2 Report/Section 6 - Testing/section-6/Appindex for testing.docx
@@ -4346,35 +4346,19 @@
                 <w:rFonts w:eastAsia="Times New Roman" w:cstheme="minorHAnsi"/>
                 <w:b/>
                 <w:bCs/>
-                <w:lang w:eastAsia="zh-CN"/>
-              </w:rPr>
-            </w:pPr>
-            <w:r>
-              <w:rPr>
-                <w:rFonts w:eastAsia="Times New Roman" w:cstheme="minorHAnsi"/>
-                <w:b/>
-                <w:bCs/>
-                <w:lang w:eastAsia="zh-CN"/>
-              </w:rPr>
-              <w:t>Test Steps</w:t>
-            </w:r>
-            <w:r>
-              <w:rPr>
-                <w:rFonts w:eastAsia="Times New Roman" w:cstheme="minorHAnsi"/>
-                <w:b/>
-                <w:bCs/>
-                <w:lang w:eastAsia="zh-CN"/>
-              </w:rPr>
-              <w:t xml:space="preserve"> for the website</w:t>
-            </w:r>
-            <w:r>
-              <w:rPr>
-                <w:rFonts w:eastAsia="Times New Roman" w:cstheme="minorHAnsi"/>
-                <w:b/>
-                <w:bCs/>
-                <w:lang w:eastAsia="zh-CN"/>
-              </w:rPr>
-              <w:t>:</w:t>
+                <w:highlight w:val="yellow"/>
+                <w:lang w:eastAsia="zh-CN"/>
+              </w:rPr>
+            </w:pPr>
+            <w:r>
+              <w:rPr>
+                <w:rFonts w:eastAsia="Times New Roman" w:cstheme="minorHAnsi"/>
+                <w:b/>
+                <w:bCs/>
+                <w:highlight w:val="yellow"/>
+                <w:lang w:eastAsia="zh-CN"/>
+              </w:rPr>
+              <w:t>Test Steps for the website:</w:t>
             </w:r>
           </w:p>
           <w:p>
@@ -4387,12 +4371,14 @@
               <w:spacing w:after="0" w:line="240" w:lineRule="auto"/>
               <w:rPr>
                 <w:rFonts w:cstheme="minorHAnsi"/>
-                <w:lang w:eastAsia="zh-CN"/>
-              </w:rPr>
-            </w:pPr>
-            <w:r>
-              <w:rPr>
-                <w:rFonts w:cstheme="minorHAnsi"/>
+                <w:highlight w:val="yellow"/>
+                <w:lang w:eastAsia="zh-CN"/>
+              </w:rPr>
+            </w:pPr>
+            <w:r>
+              <w:rPr>
+                <w:rFonts w:cstheme="minorHAnsi"/>
+                <w:highlight w:val="yellow"/>
                 <w:lang w:eastAsia="zh-CN"/>
               </w:rPr>
               <w:t xml:space="preserve">Click on “join as VIP user” button </w:t>
@@ -4408,12 +4394,14 @@
               <w:spacing w:after="0" w:line="240" w:lineRule="auto"/>
               <w:rPr>
                 <w:rFonts w:cstheme="minorHAnsi"/>
-                <w:lang w:eastAsia="zh-CN"/>
-              </w:rPr>
-            </w:pPr>
-            <w:r>
-              <w:rPr>
-                <w:rFonts w:cstheme="minorHAnsi"/>
+                <w:highlight w:val="yellow"/>
+                <w:lang w:eastAsia="zh-CN"/>
+              </w:rPr>
+            </w:pPr>
+            <w:r>
+              <w:rPr>
+                <w:rFonts w:cstheme="minorHAnsi"/>
+                <w:highlight w:val="yellow"/>
                 <w:lang w:eastAsia="zh-CN"/>
               </w:rPr>
               <w:t xml:space="preserve">If you do not have account, create one as shown in </w:t>
@@ -4421,14 +4409,9 @@
             <w:r>
               <w:rPr>
                 <w:rFonts w:cstheme="minorHAnsi"/>
-              </w:rPr>
-              <w:t>Sign-up 01</w:t>
-            </w:r>
-            <w:r>
-              <w:rPr>
-                <w:rFonts w:cstheme="minorHAnsi"/>
-              </w:rPr>
-              <w:t xml:space="preserve"> test case </w:t>
+                <w:highlight w:val="yellow"/>
+              </w:rPr>
+              <w:t xml:space="preserve">Sign-up 01 test case </w:t>
             </w:r>
           </w:p>
           <w:p>
@@ -4441,12 +4424,14 @@
               <w:spacing w:after="0" w:line="240" w:lineRule="auto"/>
               <w:rPr>
                 <w:rFonts w:cstheme="minorHAnsi"/>
-                <w:lang w:eastAsia="zh-CN"/>
-              </w:rPr>
-            </w:pPr>
-            <w:r>
-              <w:rPr>
-                <w:rFonts w:cstheme="minorHAnsi"/>
+                <w:highlight w:val="yellow"/>
+                <w:lang w:eastAsia="zh-CN"/>
+              </w:rPr>
+            </w:pPr>
+            <w:r>
+              <w:rPr>
+                <w:rFonts w:cstheme="minorHAnsi"/>
+                <w:highlight w:val="yellow"/>
                 <w:lang w:eastAsia="zh-CN"/>
               </w:rPr>
               <w:t xml:space="preserve">Intentionally enter wrong email or password </w:t>
@@ -4468,6 +4453,7 @@
             <w:r>
               <w:rPr>
                 <w:rFonts w:cstheme="minorHAnsi"/>
+                <w:highlight w:val="yellow"/>
                 <w:lang w:eastAsia="zh-CN"/>
               </w:rPr>
               <w:t>Click “LOGIN” button</w:t>
@@ -5524,35 +5510,19 @@
                 <w:rFonts w:eastAsia="Times New Roman" w:cstheme="minorHAnsi"/>
                 <w:b/>
                 <w:bCs/>
-                <w:lang w:eastAsia="zh-CN"/>
-              </w:rPr>
-            </w:pPr>
-            <w:r>
-              <w:rPr>
-                <w:rFonts w:eastAsia="Times New Roman" w:cstheme="minorHAnsi"/>
-                <w:b/>
-                <w:bCs/>
-                <w:lang w:eastAsia="zh-CN"/>
-              </w:rPr>
-              <w:t>Test Steps</w:t>
-            </w:r>
-            <w:r>
-              <w:rPr>
-                <w:rFonts w:eastAsia="Times New Roman" w:cstheme="minorHAnsi"/>
-                <w:b/>
-                <w:bCs/>
-                <w:lang w:eastAsia="zh-CN"/>
-              </w:rPr>
-              <w:t xml:space="preserve"> for the website</w:t>
-            </w:r>
-            <w:r>
-              <w:rPr>
-                <w:rFonts w:eastAsia="Times New Roman" w:cstheme="minorHAnsi"/>
-                <w:b/>
-                <w:bCs/>
-                <w:lang w:eastAsia="zh-CN"/>
-              </w:rPr>
-              <w:t>:</w:t>
+                <w:highlight w:val="yellow"/>
+                <w:lang w:eastAsia="zh-CN"/>
+              </w:rPr>
+            </w:pPr>
+            <w:r>
+              <w:rPr>
+                <w:rFonts w:eastAsia="Times New Roman" w:cstheme="minorHAnsi"/>
+                <w:b/>
+                <w:bCs/>
+                <w:highlight w:val="yellow"/>
+                <w:lang w:eastAsia="zh-CN"/>
+              </w:rPr>
+              <w:t>Test Steps for the website:</w:t>
             </w:r>
           </w:p>
           <w:p>
@@ -5565,12 +5535,14 @@
               <w:spacing w:after="0" w:line="240" w:lineRule="auto"/>
               <w:rPr>
                 <w:rFonts w:cstheme="minorHAnsi"/>
-                <w:lang w:eastAsia="zh-CN"/>
-              </w:rPr>
-            </w:pPr>
-            <w:r>
-              <w:rPr>
-                <w:rFonts w:cstheme="minorHAnsi"/>
+                <w:highlight w:val="yellow"/>
+                <w:lang w:eastAsia="zh-CN"/>
+              </w:rPr>
+            </w:pPr>
+            <w:r>
+              <w:rPr>
+                <w:rFonts w:cstheme="minorHAnsi"/>
+                <w:highlight w:val="yellow"/>
                 <w:lang w:eastAsia="zh-CN"/>
               </w:rPr>
               <w:t xml:space="preserve">If you are VIP user, sign in as shown in </w:t>
@@ -5578,26 +5550,9 @@
             <w:r>
               <w:rPr>
                 <w:rFonts w:cstheme="minorHAnsi"/>
-              </w:rPr>
-              <w:t>Sign-</w:t>
-            </w:r>
-            <w:r>
-              <w:rPr>
-                <w:rFonts w:cstheme="minorHAnsi"/>
-              </w:rPr>
-              <w:t>in</w:t>
-            </w:r>
-            <w:r>
-              <w:rPr>
-                <w:rFonts w:cstheme="minorHAnsi"/>
-              </w:rPr>
-              <w:t xml:space="preserve"> 01</w:t>
-            </w:r>
-            <w:r>
-              <w:rPr>
-                <w:rFonts w:cstheme="minorHAnsi"/>
-              </w:rPr>
-              <w:t xml:space="preserve"> test case</w:t>
+                <w:highlight w:val="yellow"/>
+              </w:rPr>
+              <w:t>Sign-in 01 test case</w:t>
             </w:r>
           </w:p>
           <w:p>
@@ -5610,12 +5565,14 @@
               <w:spacing w:after="0" w:line="240" w:lineRule="auto"/>
               <w:rPr>
                 <w:rFonts w:cstheme="minorHAnsi"/>
-                <w:lang w:eastAsia="zh-CN"/>
-              </w:rPr>
-            </w:pPr>
-            <w:r>
-              <w:rPr>
-                <w:rFonts w:cstheme="minorHAnsi"/>
+                <w:highlight w:val="yellow"/>
+                <w:lang w:eastAsia="zh-CN"/>
+              </w:rPr>
+            </w:pPr>
+            <w:r>
+              <w:rPr>
+                <w:rFonts w:cstheme="minorHAnsi"/>
+                <w:highlight w:val="yellow"/>
                 <w:lang w:eastAsia="zh-CN"/>
               </w:rPr>
               <w:t xml:space="preserve">If you are Normal user, click on “Continue as Normal User” button </w:t>
@@ -5623,6 +5580,7 @@
             <w:r>
               <w:rPr>
                 <w:rFonts w:cstheme="minorHAnsi"/>
+                <w:highlight w:val="yellow"/>
                 <w:lang w:eastAsia="zh-CN"/>
               </w:rPr>
               <w:t>from the home page.</w:t>
@@ -5638,22 +5596,17 @@
               <w:spacing w:after="0" w:line="240" w:lineRule="auto"/>
               <w:rPr>
                 <w:rFonts w:cstheme="minorHAnsi"/>
-                <w:lang w:eastAsia="zh-CN"/>
-              </w:rPr>
-            </w:pPr>
-            <w:r>
-              <w:rPr>
-                <w:rFonts w:cstheme="minorHAnsi"/>
-                <w:lang w:eastAsia="zh-CN"/>
-              </w:rPr>
-              <w:t xml:space="preserve">Select a zone from zones </w:t>
-            </w:r>
-            <w:r>
-              <w:rPr>
-                <w:rFonts w:cstheme="minorHAnsi"/>
-                <w:lang w:eastAsia="zh-CN"/>
-              </w:rPr>
-              <w:t>images.</w:t>
+                <w:highlight w:val="yellow"/>
+                <w:lang w:eastAsia="zh-CN"/>
+              </w:rPr>
+            </w:pPr>
+            <w:r>
+              <w:rPr>
+                <w:rFonts w:cstheme="minorHAnsi"/>
+                <w:highlight w:val="yellow"/>
+                <w:lang w:eastAsia="zh-CN"/>
+              </w:rPr>
+              <w:t>Select a zone from zones images.</w:t>
             </w:r>
           </w:p>
           <w:p>
@@ -5672,23 +5625,10 @@
             <w:r>
               <w:rPr>
                 <w:rFonts w:cstheme="minorHAnsi"/>
-                <w:lang w:eastAsia="zh-CN"/>
-              </w:rPr>
-              <w:t>Click on “</w:t>
-            </w:r>
-            <w:r>
-              <w:rPr>
-                <w:rFonts w:cstheme="minorHAnsi"/>
-                <w:lang w:eastAsia="zh-CN"/>
-              </w:rPr>
-              <w:t xml:space="preserve">Show </w:t>
-            </w:r>
-            <w:r>
-              <w:rPr>
-                <w:rFonts w:cstheme="minorHAnsi"/>
-                <w:lang w:eastAsia="zh-CN"/>
-              </w:rPr>
-              <w:t>Availability” button</w:t>
+                <w:highlight w:val="yellow"/>
+                <w:lang w:eastAsia="zh-CN"/>
+              </w:rPr>
+              <w:t>Click on “Show Availability” button</w:t>
             </w:r>
             <w:r>
               <w:rPr>
@@ -6255,35 +6195,19 @@
                 <w:rFonts w:eastAsia="Times New Roman" w:cstheme="minorHAnsi"/>
                 <w:b/>
                 <w:bCs/>
-                <w:lang w:eastAsia="zh-CN"/>
-              </w:rPr>
-            </w:pPr>
-            <w:r>
-              <w:rPr>
-                <w:rFonts w:eastAsia="Times New Roman" w:cstheme="minorHAnsi"/>
-                <w:b/>
-                <w:bCs/>
-                <w:lang w:eastAsia="zh-CN"/>
-              </w:rPr>
-              <w:t>Test Steps</w:t>
-            </w:r>
-            <w:r>
-              <w:rPr>
-                <w:rFonts w:eastAsia="Times New Roman" w:cstheme="minorHAnsi"/>
-                <w:b/>
-                <w:bCs/>
-                <w:lang w:eastAsia="zh-CN"/>
-              </w:rPr>
-              <w:t xml:space="preserve"> for the website</w:t>
-            </w:r>
-            <w:r>
-              <w:rPr>
-                <w:rFonts w:eastAsia="Times New Roman" w:cstheme="minorHAnsi"/>
-                <w:b/>
-                <w:bCs/>
-                <w:lang w:eastAsia="zh-CN"/>
-              </w:rPr>
-              <w:t>:</w:t>
+                <w:highlight w:val="yellow"/>
+                <w:lang w:eastAsia="zh-CN"/>
+              </w:rPr>
+            </w:pPr>
+            <w:r>
+              <w:rPr>
+                <w:rFonts w:eastAsia="Times New Roman" w:cstheme="minorHAnsi"/>
+                <w:b/>
+                <w:bCs/>
+                <w:highlight w:val="yellow"/>
+                <w:lang w:eastAsia="zh-CN"/>
+              </w:rPr>
+              <w:t>Test Steps for the website:</w:t>
             </w:r>
           </w:p>
           <w:p>
@@ -6296,12 +6220,14 @@
               <w:spacing w:after="0" w:line="240" w:lineRule="auto"/>
               <w:rPr>
                 <w:rFonts w:cstheme="minorHAnsi"/>
-                <w:lang w:eastAsia="zh-CN"/>
-              </w:rPr>
-            </w:pPr>
-            <w:r>
-              <w:rPr>
-                <w:rFonts w:cstheme="minorHAnsi"/>
+                <w:highlight w:val="yellow"/>
+                <w:lang w:eastAsia="zh-CN"/>
+              </w:rPr>
+            </w:pPr>
+            <w:r>
+              <w:rPr>
+                <w:rFonts w:cstheme="minorHAnsi"/>
+                <w:highlight w:val="yellow"/>
                 <w:lang w:eastAsia="zh-CN"/>
               </w:rPr>
               <w:t xml:space="preserve">If you are VIP user, sign in as shown in </w:t>
@@ -6309,6 +6235,7 @@
             <w:r>
               <w:rPr>
                 <w:rFonts w:cstheme="minorHAnsi"/>
+                <w:highlight w:val="yellow"/>
               </w:rPr>
               <w:t>Sign-in 01 test case</w:t>
             </w:r>
@@ -6323,22 +6250,17 @@
               <w:spacing w:after="0" w:line="240" w:lineRule="auto"/>
               <w:rPr>
                 <w:rFonts w:cstheme="minorHAnsi"/>
-                <w:lang w:eastAsia="zh-CN"/>
-              </w:rPr>
-            </w:pPr>
-            <w:r>
-              <w:rPr>
-                <w:rFonts w:cstheme="minorHAnsi"/>
-                <w:lang w:eastAsia="zh-CN"/>
-              </w:rPr>
-              <w:t>If you are Normal user, click on “Continue as Normal User” button</w:t>
-            </w:r>
-            <w:r>
-              <w:rPr>
-                <w:rFonts w:cstheme="minorHAnsi"/>
-                <w:lang w:eastAsia="zh-CN"/>
-              </w:rPr>
-              <w:t xml:space="preserve"> from the home page.</w:t>
+                <w:highlight w:val="yellow"/>
+                <w:lang w:eastAsia="zh-CN"/>
+              </w:rPr>
+            </w:pPr>
+            <w:r>
+              <w:rPr>
+                <w:rFonts w:cstheme="minorHAnsi"/>
+                <w:highlight w:val="yellow"/>
+                <w:lang w:eastAsia="zh-CN"/>
+              </w:rPr>
+              <w:t>If you are Normal user, click on “Continue as Normal User” button from the home page.</w:t>
             </w:r>
           </w:p>
           <w:p>
@@ -6351,12 +6273,14 @@
               <w:spacing w:after="0" w:line="240" w:lineRule="auto"/>
               <w:rPr>
                 <w:rFonts w:cstheme="minorHAnsi"/>
-                <w:lang w:eastAsia="zh-CN"/>
-              </w:rPr>
-            </w:pPr>
-            <w:r>
-              <w:rPr>
-                <w:rFonts w:cstheme="minorHAnsi"/>
+                <w:highlight w:val="yellow"/>
+                <w:lang w:eastAsia="zh-CN"/>
+              </w:rPr>
+            </w:pPr>
+            <w:r>
+              <w:rPr>
+                <w:rFonts w:cstheme="minorHAnsi"/>
+                <w:highlight w:val="yellow"/>
                 <w:lang w:eastAsia="zh-CN"/>
               </w:rPr>
               <w:t xml:space="preserve">Select a zone from </w:t>
@@ -6364,20 +6288,15 @@
             <w:r>
               <w:rPr>
                 <w:rFonts w:cstheme="minorHAnsi"/>
-                <w:lang w:eastAsia="zh-CN"/>
-              </w:rPr>
-              <w:t xml:space="preserve">the </w:t>
-            </w:r>
-            <w:r>
-              <w:rPr>
-                <w:rFonts w:cstheme="minorHAnsi"/>
-                <w:lang w:eastAsia="zh-CN"/>
-              </w:rPr>
-              <w:t>zone’s</w:t>
-            </w:r>
-            <w:r>
-              <w:rPr>
-                <w:rFonts w:cstheme="minorHAnsi"/>
+                <w:highlight w:val="yellow"/>
+                <w:lang w:eastAsia="zh-CN"/>
+              </w:rPr>
+              <w:t>the zone’s</w:t>
+            </w:r>
+            <w:r>
+              <w:rPr>
+                <w:rFonts w:cstheme="minorHAnsi"/>
+                <w:highlight w:val="yellow"/>
                 <w:lang w:eastAsia="zh-CN"/>
               </w:rPr>
               <w:t xml:space="preserve"> </w:t>
@@ -6385,6 +6304,7 @@
             <w:r>
               <w:rPr>
                 <w:rFonts w:cstheme="minorHAnsi"/>
+                <w:highlight w:val="yellow"/>
                 <w:lang w:eastAsia="zh-CN"/>
               </w:rPr>
               <w:t>images.</w:t>
@@ -6400,36 +6320,17 @@
               <w:spacing w:after="0" w:line="240" w:lineRule="auto"/>
               <w:rPr>
                 <w:rFonts w:cstheme="minorHAnsi"/>
-                <w:lang w:eastAsia="zh-CN"/>
-              </w:rPr>
-            </w:pPr>
-            <w:r>
-              <w:rPr>
-                <w:rFonts w:cstheme="minorHAnsi"/>
-                <w:lang w:eastAsia="zh-CN"/>
-              </w:rPr>
-              <w:t>Click on “</w:t>
-            </w:r>
-            <w:r>
-              <w:rPr>
-                <w:rFonts w:cstheme="minorHAnsi"/>
-                <w:lang w:eastAsia="zh-CN"/>
-              </w:rPr>
-              <w:t>Show</w:t>
-            </w:r>
-            <w:r>
-              <w:rPr>
-                <w:rFonts w:cstheme="minorHAnsi"/>
-                <w:lang w:eastAsia="zh-CN"/>
-              </w:rPr>
-              <w:t xml:space="preserve"> Availability” button</w:t>
-            </w:r>
-            <w:r>
-              <w:rPr>
-                <w:rFonts w:cstheme="minorHAnsi"/>
-                <w:lang w:eastAsia="zh-CN"/>
-              </w:rPr>
-              <w:t>.</w:t>
+                <w:highlight w:val="yellow"/>
+                <w:lang w:eastAsia="zh-CN"/>
+              </w:rPr>
+            </w:pPr>
+            <w:r>
+              <w:rPr>
+                <w:rFonts w:cstheme="minorHAnsi"/>
+                <w:highlight w:val="yellow"/>
+                <w:lang w:eastAsia="zh-CN"/>
+              </w:rPr>
+              <w:t>Click on “Show Availability” button.</w:t>
             </w:r>
           </w:p>
           <w:p>
@@ -6442,12 +6343,14 @@
               <w:spacing w:after="0" w:line="240" w:lineRule="auto"/>
               <w:rPr>
                 <w:rFonts w:cstheme="minorHAnsi"/>
-                <w:lang w:eastAsia="zh-CN"/>
-              </w:rPr>
-            </w:pPr>
-            <w:r>
-              <w:rPr>
-                <w:rFonts w:cstheme="minorHAnsi"/>
+                <w:highlight w:val="yellow"/>
+                <w:lang w:eastAsia="zh-CN"/>
+              </w:rPr>
+            </w:pPr>
+            <w:r>
+              <w:rPr>
+                <w:rFonts w:cstheme="minorHAnsi"/>
+                <w:highlight w:val="yellow"/>
                 <w:lang w:eastAsia="zh-CN"/>
               </w:rPr>
               <w:t xml:space="preserve">Select spot number </w:t>
@@ -6455,6 +6358,7 @@
             <w:r>
               <w:rPr>
                 <w:rFonts w:cstheme="minorHAnsi"/>
+                <w:highlight w:val="yellow"/>
                 <w:lang w:eastAsia="zh-CN"/>
               </w:rPr>
               <w:t>from the drop-down list.</w:t>
@@ -6470,12 +6374,14 @@
               <w:spacing w:after="0" w:line="240" w:lineRule="auto"/>
               <w:rPr>
                 <w:rFonts w:cstheme="minorHAnsi"/>
-                <w:lang w:eastAsia="zh-CN"/>
-              </w:rPr>
-            </w:pPr>
-            <w:r>
-              <w:rPr>
-                <w:rFonts w:cstheme="minorHAnsi"/>
+                <w:highlight w:val="yellow"/>
+                <w:lang w:eastAsia="zh-CN"/>
+              </w:rPr>
+            </w:pPr>
+            <w:r>
+              <w:rPr>
+                <w:rFonts w:cstheme="minorHAnsi"/>
+                <w:highlight w:val="yellow"/>
                 <w:lang w:eastAsia="zh-CN"/>
               </w:rPr>
               <w:t>Click on “Get Directions”</w:t>
@@ -8115,35 +8021,19 @@
                 <w:rFonts w:eastAsia="Times New Roman" w:cstheme="minorHAnsi"/>
                 <w:b/>
                 <w:bCs/>
-                <w:lang w:eastAsia="zh-CN"/>
-              </w:rPr>
-            </w:pPr>
-            <w:r>
-              <w:rPr>
-                <w:rFonts w:eastAsia="Times New Roman" w:cstheme="minorHAnsi"/>
-                <w:b/>
-                <w:bCs/>
-                <w:lang w:eastAsia="zh-CN"/>
-              </w:rPr>
-              <w:t>Test Steps</w:t>
-            </w:r>
-            <w:r>
-              <w:rPr>
-                <w:rFonts w:eastAsia="Times New Roman" w:cstheme="minorHAnsi"/>
-                <w:b/>
-                <w:bCs/>
-                <w:lang w:eastAsia="zh-CN"/>
-              </w:rPr>
-              <w:t xml:space="preserve"> for the website</w:t>
-            </w:r>
-            <w:r>
-              <w:rPr>
-                <w:rFonts w:eastAsia="Times New Roman" w:cstheme="minorHAnsi"/>
-                <w:b/>
-                <w:bCs/>
-                <w:lang w:eastAsia="zh-CN"/>
-              </w:rPr>
-              <w:t>:</w:t>
+                <w:highlight w:val="yellow"/>
+                <w:lang w:eastAsia="zh-CN"/>
+              </w:rPr>
+            </w:pPr>
+            <w:r>
+              <w:rPr>
+                <w:rFonts w:eastAsia="Times New Roman" w:cstheme="minorHAnsi"/>
+                <w:b/>
+                <w:bCs/>
+                <w:highlight w:val="yellow"/>
+                <w:lang w:eastAsia="zh-CN"/>
+              </w:rPr>
+              <w:t>Test Steps for the website:</w:t>
             </w:r>
           </w:p>
           <w:p>
@@ -8156,12 +8046,14 @@
               <w:spacing w:after="0" w:line="240" w:lineRule="auto"/>
               <w:rPr>
                 <w:rFonts w:cstheme="minorHAnsi"/>
-                <w:lang w:eastAsia="zh-CN"/>
-              </w:rPr>
-            </w:pPr>
-            <w:r>
-              <w:rPr>
-                <w:rFonts w:cstheme="minorHAnsi"/>
+                <w:highlight w:val="yellow"/>
+                <w:lang w:eastAsia="zh-CN"/>
+              </w:rPr>
+            </w:pPr>
+            <w:r>
+              <w:rPr>
+                <w:rFonts w:cstheme="minorHAnsi"/>
+                <w:highlight w:val="yellow"/>
                 <w:lang w:eastAsia="zh-CN"/>
               </w:rPr>
               <w:t>Sign in as shown in Sign-in 01 test case</w:t>
@@ -8177,22 +8069,17 @@
               <w:spacing w:after="0" w:line="240" w:lineRule="auto"/>
               <w:rPr>
                 <w:rFonts w:cstheme="minorHAnsi"/>
-                <w:lang w:eastAsia="zh-CN"/>
-              </w:rPr>
-            </w:pPr>
-            <w:r>
-              <w:rPr>
-                <w:rFonts w:cstheme="minorHAnsi"/>
-                <w:lang w:eastAsia="zh-CN"/>
-              </w:rPr>
-              <w:t xml:space="preserve">Click on “Request Car Care” </w:t>
-            </w:r>
-            <w:r>
-              <w:rPr>
-                <w:rFonts w:cstheme="minorHAnsi"/>
-                <w:lang w:eastAsia="zh-CN"/>
-              </w:rPr>
-              <w:t>link from the services page.</w:t>
+                <w:highlight w:val="yellow"/>
+                <w:lang w:eastAsia="zh-CN"/>
+              </w:rPr>
+            </w:pPr>
+            <w:r>
+              <w:rPr>
+                <w:rFonts w:cstheme="minorHAnsi"/>
+                <w:highlight w:val="yellow"/>
+                <w:lang w:eastAsia="zh-CN"/>
+              </w:rPr>
+              <w:t>Click on “Request Car Care” link from the services page.</w:t>
             </w:r>
           </w:p>
           <w:p>
@@ -8691,6 +8578,7 @@
                 <w:lang w:eastAsia="zh-CN"/>
               </w:rPr>
             </w:pPr>
+            <w:bookmarkStart w:id="1" w:name="_Hlk6830499"/>
             <w:r>
               <w:rPr>
                 <w:rFonts w:eastAsia="Times New Roman" w:cstheme="minorHAnsi"/>
@@ -8909,21 +8797,7 @@
                 <w:rFonts w:cstheme="minorHAnsi"/>
                 <w:lang w:eastAsia="zh-CN"/>
               </w:rPr>
-              <w:t>Statistical data shown to the</w:t>
-            </w:r>
-            <w:r>
-              <w:rPr>
-                <w:rFonts w:cstheme="minorHAnsi"/>
-                <w:lang w:eastAsia="zh-CN"/>
-              </w:rPr>
-              <w:t xml:space="preserve"> </w:t>
-            </w:r>
-            <w:r>
-              <w:rPr>
-                <w:rFonts w:cstheme="minorHAnsi"/>
-                <w:lang w:eastAsia="zh-CN"/>
-              </w:rPr>
-              <w:t>user</w:t>
+              <w:t>Statistical data shown to the user</w:t>
             </w:r>
           </w:p>
         </w:tc>
@@ -8956,14 +8830,16 @@
                 <w:rFonts w:eastAsia="Times New Roman" w:cstheme="minorHAnsi"/>
                 <w:b/>
                 <w:bCs/>
-                <w:lang w:eastAsia="zh-CN"/>
-              </w:rPr>
-            </w:pPr>
-            <w:r>
-              <w:rPr>
-                <w:rFonts w:eastAsia="Times New Roman" w:cstheme="minorHAnsi"/>
-                <w:b/>
-                <w:bCs/>
+                <w:highlight w:val="yellow"/>
+                <w:lang w:eastAsia="zh-CN"/>
+              </w:rPr>
+            </w:pPr>
+            <w:r>
+              <w:rPr>
+                <w:rFonts w:eastAsia="Times New Roman" w:cstheme="minorHAnsi"/>
+                <w:b/>
+                <w:bCs/>
+                <w:highlight w:val="yellow"/>
                 <w:lang w:eastAsia="zh-CN"/>
               </w:rPr>
               <w:t>Test Steps:</w:t>
@@ -8976,6 +8852,7 @@
                 <w:rFonts w:eastAsia="Times New Roman" w:cstheme="minorHAnsi"/>
                 <w:b/>
                 <w:bCs/>
+                <w:highlight w:val="yellow"/>
                 <w:lang w:eastAsia="zh-CN"/>
               </w:rPr>
             </w:pPr>
@@ -8990,12 +8867,14 @@
               <w:spacing w:after="0" w:line="240" w:lineRule="auto"/>
               <w:rPr>
                 <w:rFonts w:cstheme="minorHAnsi"/>
-                <w:lang w:eastAsia="zh-CN"/>
-              </w:rPr>
-            </w:pPr>
-            <w:r>
-              <w:rPr>
-                <w:rFonts w:cstheme="minorHAnsi"/>
+                <w:highlight w:val="yellow"/>
+                <w:lang w:eastAsia="zh-CN"/>
+              </w:rPr>
+            </w:pPr>
+            <w:r>
+              <w:rPr>
+                <w:rFonts w:cstheme="minorHAnsi"/>
+                <w:highlight w:val="yellow"/>
                 <w:lang w:eastAsia="zh-CN"/>
               </w:rPr>
               <w:t>If normal user, go to “Check availability” page as shown in “view parking” test case.</w:t>
@@ -9011,12 +8890,14 @@
               <w:spacing w:after="0" w:line="240" w:lineRule="auto"/>
               <w:rPr>
                 <w:rFonts w:cstheme="minorHAnsi"/>
-                <w:lang w:eastAsia="zh-CN"/>
-              </w:rPr>
-            </w:pPr>
-            <w:r>
-              <w:rPr>
-                <w:rFonts w:cstheme="minorHAnsi"/>
+                <w:highlight w:val="yellow"/>
+                <w:lang w:eastAsia="zh-CN"/>
+              </w:rPr>
+            </w:pPr>
+            <w:r>
+              <w:rPr>
+                <w:rFonts w:cstheme="minorHAnsi"/>
+                <w:highlight w:val="yellow"/>
                 <w:lang w:eastAsia="zh-CN"/>
               </w:rPr>
               <w:t xml:space="preserve">Select a zone from the zones </w:t>
@@ -9025,16 +8906,10 @@
             <w:r>
               <w:rPr>
                 <w:rFonts w:cstheme="minorHAnsi"/>
-                <w:lang w:eastAsia="zh-CN"/>
-              </w:rPr>
-              <w:t>images.</w:t>
-            </w:r>
-            <w:r>
-              <w:rPr>
-                <w:rFonts w:cstheme="minorHAnsi"/>
-                <w:lang w:eastAsia="zh-CN"/>
-              </w:rPr>
-              <w:t>.</w:t>
+                <w:highlight w:val="yellow"/>
+                <w:lang w:eastAsia="zh-CN"/>
+              </w:rPr>
+              <w:t>images..</w:t>
             </w:r>
             <w:proofErr w:type="gramEnd"/>
           </w:p>
@@ -9048,12 +8923,14 @@
               <w:spacing w:after="0" w:line="240" w:lineRule="auto"/>
               <w:rPr>
                 <w:rFonts w:cstheme="minorHAnsi"/>
-                <w:lang w:eastAsia="zh-CN"/>
-              </w:rPr>
-            </w:pPr>
-            <w:r>
-              <w:rPr>
-                <w:rFonts w:cstheme="minorHAnsi"/>
+                <w:highlight w:val="yellow"/>
+                <w:lang w:eastAsia="zh-CN"/>
+              </w:rPr>
+            </w:pPr>
+            <w:r>
+              <w:rPr>
+                <w:rFonts w:cstheme="minorHAnsi"/>
+                <w:highlight w:val="yellow"/>
                 <w:lang w:eastAsia="zh-CN"/>
               </w:rPr>
               <w:t>Click on “show current trend” button.</w:t>
@@ -9069,27 +8946,23 @@
               <w:spacing w:after="0" w:line="240" w:lineRule="auto"/>
               <w:rPr>
                 <w:rFonts w:cstheme="minorHAnsi"/>
-                <w:lang w:eastAsia="zh-CN"/>
-              </w:rPr>
-            </w:pPr>
-            <w:r>
-              <w:rPr>
-                <w:rFonts w:cstheme="minorHAnsi"/>
-                <w:lang w:eastAsia="zh-CN"/>
-              </w:rPr>
-              <w:t>If VIP user, sing in as shown in test case</w:t>
-            </w:r>
-            <w:r>
-              <w:rPr>
-                <w:rFonts w:cstheme="minorHAnsi"/>
-                <w:lang w:eastAsia="zh-CN"/>
-              </w:rPr>
-              <w:t xml:space="preserve"> (</w:t>
+                <w:highlight w:val="yellow"/>
+                <w:lang w:eastAsia="zh-CN"/>
+              </w:rPr>
+            </w:pPr>
+            <w:r>
+              <w:rPr>
+                <w:rFonts w:cstheme="minorHAnsi"/>
+                <w:highlight w:val="yellow"/>
+                <w:lang w:eastAsia="zh-CN"/>
+              </w:rPr>
+              <w:t>If VIP user, sing in as shown in test case (</w:t>
             </w:r>
             <w:r>
               <w:rPr>
                 <w:rFonts w:cstheme="minorHAnsi"/>
                 <w:color w:val="FF0000"/>
+                <w:highlight w:val="yellow"/>
                 <w:lang w:eastAsia="zh-CN"/>
               </w:rPr>
               <w:t>XXX</w:t>
@@ -9097,6 +8970,7 @@
             <w:r>
               <w:rPr>
                 <w:rFonts w:cstheme="minorHAnsi"/>
+                <w:highlight w:val="yellow"/>
                 <w:lang w:eastAsia="zh-CN"/>
               </w:rPr>
               <w:t>)</w:t>
@@ -9112,12 +8986,14 @@
               <w:spacing w:after="0" w:line="240" w:lineRule="auto"/>
               <w:rPr>
                 <w:rFonts w:cstheme="minorHAnsi"/>
-                <w:lang w:eastAsia="zh-CN"/>
-              </w:rPr>
-            </w:pPr>
-            <w:r>
-              <w:rPr>
-                <w:rFonts w:cstheme="minorHAnsi"/>
+                <w:highlight w:val="yellow"/>
+                <w:lang w:eastAsia="zh-CN"/>
+              </w:rPr>
+            </w:pPr>
+            <w:r>
+              <w:rPr>
+                <w:rFonts w:cstheme="minorHAnsi"/>
+                <w:highlight w:val="yellow"/>
                 <w:lang w:eastAsia="zh-CN"/>
               </w:rPr>
               <w:t>Click on “View current trend” option in “Services” page.</w:t>
@@ -9133,12 +9009,14 @@
               <w:spacing w:after="0" w:line="240" w:lineRule="auto"/>
               <w:rPr>
                 <w:rFonts w:cstheme="minorHAnsi"/>
-                <w:lang w:eastAsia="zh-CN"/>
-              </w:rPr>
-            </w:pPr>
-            <w:r>
-              <w:rPr>
-                <w:rFonts w:cstheme="minorHAnsi"/>
+                <w:highlight w:val="yellow"/>
+                <w:lang w:eastAsia="zh-CN"/>
+              </w:rPr>
+            </w:pPr>
+            <w:r>
+              <w:rPr>
+                <w:rFonts w:cstheme="minorHAnsi"/>
+                <w:highlight w:val="yellow"/>
                 <w:lang w:eastAsia="zh-CN"/>
               </w:rPr>
               <w:t xml:space="preserve">Select a zone from the </w:t>
@@ -9147,6 +9025,7 @@
             <w:r>
               <w:rPr>
                 <w:rFonts w:cstheme="minorHAnsi"/>
+                <w:highlight w:val="yellow"/>
                 <w:lang w:eastAsia="zh-CN"/>
               </w:rPr>
               <w:t>zones</w:t>
@@ -9155,23 +9034,10 @@
             <w:r>
               <w:rPr>
                 <w:rFonts w:cstheme="minorHAnsi"/>
-                <w:lang w:eastAsia="zh-CN"/>
-              </w:rPr>
-              <w:t xml:space="preserve"> </w:t>
-            </w:r>
-            <w:r>
-              <w:rPr>
-                <w:rFonts w:cstheme="minorHAnsi"/>
-                <w:lang w:eastAsia="zh-CN"/>
-              </w:rPr>
-              <w:t>images</w:t>
-            </w:r>
-            <w:r>
-              <w:rPr>
-                <w:rFonts w:cstheme="minorHAnsi"/>
-                <w:lang w:eastAsia="zh-CN"/>
-              </w:rPr>
-              <w:t>.</w:t>
+                <w:highlight w:val="yellow"/>
+                <w:lang w:eastAsia="zh-CN"/>
+              </w:rPr>
+              <w:t xml:space="preserve"> images.</w:t>
             </w:r>
           </w:p>
           <w:p>
@@ -9190,16 +9056,10 @@
             <w:r>
               <w:rPr>
                 <w:rFonts w:cstheme="minorHAnsi"/>
-                <w:lang w:eastAsia="zh-CN"/>
-              </w:rPr>
-              <w:t>Click on “show current trend” button</w:t>
-            </w:r>
-            <w:r>
-              <w:rPr>
-                <w:rFonts w:cstheme="minorHAnsi"/>
-                <w:lang w:eastAsia="zh-CN"/>
-              </w:rPr>
-              <w:t>.</w:t>
+                <w:highlight w:val="yellow"/>
+                <w:lang w:eastAsia="zh-CN"/>
+              </w:rPr>
+              <w:t>Click on “show current trend” button.</w:t>
             </w:r>
           </w:p>
         </w:tc>
@@ -9305,6 +9165,7 @@
           </w:p>
         </w:tc>
       </w:tr>
+      <w:bookmarkEnd w:id="1"/>
     </w:tbl>
     <w:p>
       <w:pPr>
@@ -10050,35 +9911,19 @@
                 <w:rFonts w:eastAsia="Times New Roman" w:cstheme="minorHAnsi"/>
                 <w:b/>
                 <w:bCs/>
-                <w:lang w:eastAsia="zh-CN"/>
-              </w:rPr>
-            </w:pPr>
-            <w:r>
-              <w:rPr>
-                <w:rFonts w:eastAsia="Times New Roman" w:cstheme="minorHAnsi"/>
-                <w:b/>
-                <w:bCs/>
-                <w:lang w:eastAsia="zh-CN"/>
-              </w:rPr>
-              <w:t>Test Steps</w:t>
-            </w:r>
-            <w:r>
-              <w:rPr>
-                <w:rFonts w:eastAsia="Times New Roman" w:cstheme="minorHAnsi"/>
-                <w:b/>
-                <w:bCs/>
-                <w:lang w:eastAsia="zh-CN"/>
-              </w:rPr>
-              <w:t xml:space="preserve"> for the website</w:t>
-            </w:r>
-            <w:r>
-              <w:rPr>
-                <w:rFonts w:eastAsia="Times New Roman" w:cstheme="minorHAnsi"/>
-                <w:b/>
-                <w:bCs/>
-                <w:lang w:eastAsia="zh-CN"/>
-              </w:rPr>
-              <w:t>:</w:t>
+                <w:highlight w:val="yellow"/>
+                <w:lang w:eastAsia="zh-CN"/>
+              </w:rPr>
+            </w:pPr>
+            <w:r>
+              <w:rPr>
+                <w:rFonts w:eastAsia="Times New Roman" w:cstheme="minorHAnsi"/>
+                <w:b/>
+                <w:bCs/>
+                <w:highlight w:val="yellow"/>
+                <w:lang w:eastAsia="zh-CN"/>
+              </w:rPr>
+              <w:t>Test Steps for the website:</w:t>
             </w:r>
           </w:p>
           <w:p>
@@ -10091,12 +9936,14 @@
               <w:spacing w:after="0" w:line="240" w:lineRule="auto"/>
               <w:rPr>
                 <w:rFonts w:cstheme="minorHAnsi"/>
-                <w:lang w:eastAsia="zh-CN"/>
-              </w:rPr>
-            </w:pPr>
-            <w:r>
-              <w:rPr>
-                <w:rFonts w:cstheme="minorHAnsi"/>
+                <w:highlight w:val="yellow"/>
+                <w:lang w:eastAsia="zh-CN"/>
+              </w:rPr>
+            </w:pPr>
+            <w:r>
+              <w:rPr>
+                <w:rFonts w:cstheme="minorHAnsi"/>
+                <w:highlight w:val="yellow"/>
                 <w:lang w:eastAsia="zh-CN"/>
               </w:rPr>
               <w:t xml:space="preserve">Sign in as shown in </w:t>
@@ -10104,14 +9951,9 @@
             <w:r>
               <w:rPr>
                 <w:rFonts w:cstheme="minorHAnsi"/>
-              </w:rPr>
-              <w:t>Sign-in 01 test case</w:t>
-            </w:r>
-            <w:r>
-              <w:rPr>
-                <w:rFonts w:cstheme="minorHAnsi"/>
-              </w:rPr>
-              <w:t>.</w:t>
+                <w:highlight w:val="yellow"/>
+              </w:rPr>
+              <w:t>Sign-in 01 test case.</w:t>
             </w:r>
           </w:p>
           <w:p>
@@ -10124,22 +9966,17 @@
               <w:spacing w:after="0" w:line="240" w:lineRule="auto"/>
               <w:rPr>
                 <w:rFonts w:cstheme="minorHAnsi"/>
-                <w:lang w:eastAsia="zh-CN"/>
-              </w:rPr>
-            </w:pPr>
-            <w:r>
-              <w:rPr>
-                <w:rFonts w:cstheme="minorHAnsi"/>
-                <w:lang w:eastAsia="zh-CN"/>
-              </w:rPr>
-              <w:t>Click on “My Reservations” link on navigation</w:t>
-            </w:r>
-            <w:r>
-              <w:rPr>
-                <w:rFonts w:cstheme="minorHAnsi"/>
-                <w:lang w:eastAsia="zh-CN"/>
-              </w:rPr>
-              <w:t xml:space="preserve"> bar.</w:t>
+                <w:highlight w:val="yellow"/>
+                <w:lang w:eastAsia="zh-CN"/>
+              </w:rPr>
+            </w:pPr>
+            <w:r>
+              <w:rPr>
+                <w:rFonts w:cstheme="minorHAnsi"/>
+                <w:highlight w:val="yellow"/>
+                <w:lang w:eastAsia="zh-CN"/>
+              </w:rPr>
+              <w:t>Click on “My Reservations” link on navigation bar.</w:t>
             </w:r>
           </w:p>
           <w:p>
@@ -11174,35 +11011,19 @@
                 <w:rFonts w:eastAsia="Times New Roman" w:cstheme="minorHAnsi"/>
                 <w:b/>
                 <w:bCs/>
-                <w:lang w:eastAsia="zh-CN"/>
-              </w:rPr>
-            </w:pPr>
-            <w:r>
-              <w:rPr>
-                <w:rFonts w:eastAsia="Times New Roman" w:cstheme="minorHAnsi"/>
-                <w:b/>
-                <w:bCs/>
-                <w:lang w:eastAsia="zh-CN"/>
-              </w:rPr>
-              <w:t>Test Steps</w:t>
-            </w:r>
-            <w:r>
-              <w:rPr>
-                <w:rFonts w:eastAsia="Times New Roman" w:cstheme="minorHAnsi"/>
-                <w:b/>
-                <w:bCs/>
-                <w:lang w:eastAsia="zh-CN"/>
-              </w:rPr>
-              <w:t xml:space="preserve"> for the website</w:t>
-            </w:r>
-            <w:r>
-              <w:rPr>
-                <w:rFonts w:eastAsia="Times New Roman" w:cstheme="minorHAnsi"/>
-                <w:b/>
-                <w:bCs/>
-                <w:lang w:eastAsia="zh-CN"/>
-              </w:rPr>
-              <w:t>:</w:t>
+                <w:highlight w:val="yellow"/>
+                <w:lang w:eastAsia="zh-CN"/>
+              </w:rPr>
+            </w:pPr>
+            <w:r>
+              <w:rPr>
+                <w:rFonts w:eastAsia="Times New Roman" w:cstheme="minorHAnsi"/>
+                <w:b/>
+                <w:bCs/>
+                <w:highlight w:val="yellow"/>
+                <w:lang w:eastAsia="zh-CN"/>
+              </w:rPr>
+              <w:t>Test Steps for the website:</w:t>
             </w:r>
           </w:p>
           <w:p>
@@ -11215,12 +11036,14 @@
               <w:spacing w:after="0" w:line="240" w:lineRule="auto"/>
               <w:rPr>
                 <w:rFonts w:cstheme="minorHAnsi"/>
-                <w:lang w:eastAsia="zh-CN"/>
-              </w:rPr>
-            </w:pPr>
-            <w:r>
-              <w:rPr>
-                <w:rFonts w:cstheme="minorHAnsi"/>
+                <w:highlight w:val="yellow"/>
+                <w:lang w:eastAsia="zh-CN"/>
+              </w:rPr>
+            </w:pPr>
+            <w:r>
+              <w:rPr>
+                <w:rFonts w:cstheme="minorHAnsi"/>
+                <w:highlight w:val="yellow"/>
                 <w:lang w:eastAsia="zh-CN"/>
               </w:rPr>
               <w:t xml:space="preserve">Sign in as shown in </w:t>
@@ -11228,6 +11051,7 @@
             <w:r>
               <w:rPr>
                 <w:rFonts w:cstheme="minorHAnsi"/>
+                <w:highlight w:val="yellow"/>
               </w:rPr>
               <w:t>Sign-in 01 test case</w:t>
             </w:r>
@@ -11242,43 +11066,17 @@
               <w:spacing w:after="0" w:line="240" w:lineRule="auto"/>
               <w:rPr>
                 <w:rFonts w:cstheme="minorHAnsi"/>
-                <w:lang w:eastAsia="zh-CN"/>
-              </w:rPr>
-            </w:pPr>
-            <w:r>
-              <w:rPr>
-                <w:rFonts w:cstheme="minorHAnsi"/>
-                <w:lang w:eastAsia="zh-CN"/>
-              </w:rPr>
-              <w:t>Click on “</w:t>
-            </w:r>
-            <w:r>
-              <w:rPr>
-                <w:rFonts w:cstheme="minorHAnsi"/>
-                <w:lang w:eastAsia="zh-CN"/>
-              </w:rPr>
-              <w:t xml:space="preserve">My </w:t>
-            </w:r>
-            <w:r>
-              <w:rPr>
-                <w:rFonts w:cstheme="minorHAnsi"/>
-                <w:lang w:eastAsia="zh-CN"/>
-              </w:rPr>
-              <w:t xml:space="preserve">Reservations” </w:t>
-            </w:r>
-            <w:r>
-              <w:rPr>
-                <w:rFonts w:cstheme="minorHAnsi"/>
-                <w:lang w:eastAsia="zh-CN"/>
-              </w:rPr>
-              <w:t>link on navigation</w:t>
-            </w:r>
-            <w:r>
-              <w:rPr>
-                <w:rFonts w:cstheme="minorHAnsi"/>
-                <w:lang w:eastAsia="zh-CN"/>
-              </w:rPr>
-              <w:t xml:space="preserve"> bar.</w:t>
+                <w:highlight w:val="yellow"/>
+                <w:lang w:eastAsia="zh-CN"/>
+              </w:rPr>
+            </w:pPr>
+            <w:r>
+              <w:rPr>
+                <w:rFonts w:cstheme="minorHAnsi"/>
+                <w:highlight w:val="yellow"/>
+                <w:lang w:eastAsia="zh-CN"/>
+              </w:rPr>
+              <w:t>Click on “My Reservations” link on navigation bar.</w:t>
             </w:r>
           </w:p>
           <w:p>
@@ -11291,22 +11089,17 @@
               <w:spacing w:after="0" w:line="240" w:lineRule="auto"/>
               <w:rPr>
                 <w:rFonts w:cstheme="minorHAnsi"/>
-                <w:lang w:eastAsia="zh-CN"/>
-              </w:rPr>
-            </w:pPr>
-            <w:r>
-              <w:rPr>
-                <w:rFonts w:cstheme="minorHAnsi"/>
-                <w:lang w:eastAsia="zh-CN"/>
-              </w:rPr>
-              <w:t xml:space="preserve">Click on “Extend” </w:t>
-            </w:r>
-            <w:r>
-              <w:rPr>
-                <w:rFonts w:cstheme="minorHAnsi"/>
-                <w:lang w:eastAsia="zh-CN"/>
-              </w:rPr>
-              <w:t>button.</w:t>
+                <w:highlight w:val="yellow"/>
+                <w:lang w:eastAsia="zh-CN"/>
+              </w:rPr>
+            </w:pPr>
+            <w:r>
+              <w:rPr>
+                <w:rFonts w:cstheme="minorHAnsi"/>
+                <w:highlight w:val="yellow"/>
+                <w:lang w:eastAsia="zh-CN"/>
+              </w:rPr>
+              <w:t>Click on “Extend” button.</w:t>
             </w:r>
           </w:p>
           <w:p>
@@ -11841,35 +11634,19 @@
                 <w:rFonts w:eastAsia="Times New Roman" w:cstheme="minorHAnsi"/>
                 <w:b/>
                 <w:bCs/>
-                <w:lang w:eastAsia="zh-CN"/>
-              </w:rPr>
-            </w:pPr>
-            <w:r>
-              <w:rPr>
-                <w:rFonts w:eastAsia="Times New Roman" w:cstheme="minorHAnsi"/>
-                <w:b/>
-                <w:bCs/>
-                <w:lang w:eastAsia="zh-CN"/>
-              </w:rPr>
-              <w:t>Test Steps</w:t>
-            </w:r>
-            <w:r>
-              <w:rPr>
-                <w:rFonts w:eastAsia="Times New Roman" w:cstheme="minorHAnsi"/>
-                <w:b/>
-                <w:bCs/>
-                <w:lang w:eastAsia="zh-CN"/>
-              </w:rPr>
-              <w:t xml:space="preserve"> for the website</w:t>
-            </w:r>
-            <w:r>
-              <w:rPr>
-                <w:rFonts w:eastAsia="Times New Roman" w:cstheme="minorHAnsi"/>
-                <w:b/>
-                <w:bCs/>
-                <w:lang w:eastAsia="zh-CN"/>
-              </w:rPr>
-              <w:t>:</w:t>
+                <w:highlight w:val="yellow"/>
+                <w:lang w:eastAsia="zh-CN"/>
+              </w:rPr>
+            </w:pPr>
+            <w:r>
+              <w:rPr>
+                <w:rFonts w:eastAsia="Times New Roman" w:cstheme="minorHAnsi"/>
+                <w:b/>
+                <w:bCs/>
+                <w:highlight w:val="yellow"/>
+                <w:lang w:eastAsia="zh-CN"/>
+              </w:rPr>
+              <w:t>Test Steps for the website:</w:t>
             </w:r>
           </w:p>
           <w:p>
@@ -11882,12 +11659,14 @@
               <w:spacing w:after="0" w:line="240" w:lineRule="auto"/>
               <w:rPr>
                 <w:rFonts w:cstheme="minorHAnsi"/>
-                <w:lang w:eastAsia="zh-CN"/>
-              </w:rPr>
-            </w:pPr>
-            <w:r>
-              <w:rPr>
-                <w:rFonts w:cstheme="minorHAnsi"/>
+                <w:highlight w:val="yellow"/>
+                <w:lang w:eastAsia="zh-CN"/>
+              </w:rPr>
+            </w:pPr>
+            <w:r>
+              <w:rPr>
+                <w:rFonts w:cstheme="minorHAnsi"/>
+                <w:highlight w:val="yellow"/>
                 <w:lang w:eastAsia="zh-CN"/>
               </w:rPr>
               <w:t xml:space="preserve">Sign in as shown in </w:t>
@@ -11895,6 +11674,7 @@
             <w:r>
               <w:rPr>
                 <w:rFonts w:cstheme="minorHAnsi"/>
+                <w:highlight w:val="yellow"/>
               </w:rPr>
               <w:t>Sign-in 01 test case</w:t>
             </w:r>
@@ -11909,36 +11689,17 @@
               <w:spacing w:after="0" w:line="240" w:lineRule="auto"/>
               <w:rPr>
                 <w:rFonts w:cstheme="minorHAnsi"/>
-                <w:lang w:eastAsia="zh-CN"/>
-              </w:rPr>
-            </w:pPr>
-            <w:r>
-              <w:rPr>
-                <w:rFonts w:cstheme="minorHAnsi"/>
-                <w:lang w:eastAsia="zh-CN"/>
-              </w:rPr>
-              <w:t>Click on “</w:t>
-            </w:r>
-            <w:r>
-              <w:rPr>
-                <w:rFonts w:cstheme="minorHAnsi"/>
-                <w:lang w:eastAsia="zh-CN"/>
-              </w:rPr>
-              <w:t xml:space="preserve">My </w:t>
-            </w:r>
-            <w:r>
-              <w:rPr>
-                <w:rFonts w:cstheme="minorHAnsi"/>
-                <w:lang w:eastAsia="zh-CN"/>
-              </w:rPr>
-              <w:t xml:space="preserve">Reservations” </w:t>
-            </w:r>
-            <w:r>
-              <w:rPr>
-                <w:rFonts w:cstheme="minorHAnsi"/>
-                <w:lang w:eastAsia="zh-CN"/>
-              </w:rPr>
-              <w:t>link on navigation bar.</w:t>
+                <w:highlight w:val="yellow"/>
+                <w:lang w:eastAsia="zh-CN"/>
+              </w:rPr>
+            </w:pPr>
+            <w:r>
+              <w:rPr>
+                <w:rFonts w:cstheme="minorHAnsi"/>
+                <w:highlight w:val="yellow"/>
+                <w:lang w:eastAsia="zh-CN"/>
+              </w:rPr>
+              <w:t>Click on “My Reservations” link on navigation bar.</w:t>
             </w:r>
           </w:p>
           <w:p>
@@ -11951,22 +11712,17 @@
               <w:spacing w:after="0" w:line="240" w:lineRule="auto"/>
               <w:rPr>
                 <w:rFonts w:cstheme="minorHAnsi"/>
-                <w:lang w:eastAsia="zh-CN"/>
-              </w:rPr>
-            </w:pPr>
-            <w:r>
-              <w:rPr>
-                <w:rFonts w:cstheme="minorHAnsi"/>
-                <w:lang w:eastAsia="zh-CN"/>
-              </w:rPr>
-              <w:t xml:space="preserve">Click on “Extend” </w:t>
-            </w:r>
-            <w:r>
-              <w:rPr>
-                <w:rFonts w:cstheme="minorHAnsi"/>
-                <w:lang w:eastAsia="zh-CN"/>
-              </w:rPr>
-              <w:t>button.</w:t>
+                <w:highlight w:val="yellow"/>
+                <w:lang w:eastAsia="zh-CN"/>
+              </w:rPr>
+            </w:pPr>
+            <w:r>
+              <w:rPr>
+                <w:rFonts w:cstheme="minorHAnsi"/>
+                <w:highlight w:val="yellow"/>
+                <w:lang w:eastAsia="zh-CN"/>
+              </w:rPr>
+              <w:t>Click on “Extend” button.</w:t>
             </w:r>
           </w:p>
           <w:p>
@@ -12456,35 +12212,19 @@
                 <w:rFonts w:eastAsia="Times New Roman" w:cstheme="minorHAnsi"/>
                 <w:b/>
                 <w:bCs/>
-                <w:lang w:eastAsia="zh-CN"/>
-              </w:rPr>
-            </w:pPr>
-            <w:r>
-              <w:rPr>
-                <w:rFonts w:eastAsia="Times New Roman" w:cstheme="minorHAnsi"/>
-                <w:b/>
-                <w:bCs/>
-                <w:lang w:eastAsia="zh-CN"/>
-              </w:rPr>
-              <w:t>Test Steps</w:t>
-            </w:r>
-            <w:r>
-              <w:rPr>
-                <w:rFonts w:eastAsia="Times New Roman" w:cstheme="minorHAnsi"/>
-                <w:b/>
-                <w:bCs/>
-                <w:lang w:eastAsia="zh-CN"/>
-              </w:rPr>
-              <w:t xml:space="preserve"> for the website</w:t>
-            </w:r>
-            <w:r>
-              <w:rPr>
-                <w:rFonts w:eastAsia="Times New Roman" w:cstheme="minorHAnsi"/>
-                <w:b/>
-                <w:bCs/>
-                <w:lang w:eastAsia="zh-CN"/>
-              </w:rPr>
-              <w:t>:</w:t>
+                <w:highlight w:val="yellow"/>
+                <w:lang w:eastAsia="zh-CN"/>
+              </w:rPr>
+            </w:pPr>
+            <w:r>
+              <w:rPr>
+                <w:rFonts w:eastAsia="Times New Roman" w:cstheme="minorHAnsi"/>
+                <w:b/>
+                <w:bCs/>
+                <w:highlight w:val="yellow"/>
+                <w:lang w:eastAsia="zh-CN"/>
+              </w:rPr>
+              <w:t>Test Steps for the website:</w:t>
             </w:r>
           </w:p>
           <w:p>
@@ -12497,12 +12237,14 @@
               <w:spacing w:after="0" w:line="240" w:lineRule="auto"/>
               <w:rPr>
                 <w:rFonts w:cstheme="minorHAnsi"/>
-                <w:lang w:eastAsia="zh-CN"/>
-              </w:rPr>
-            </w:pPr>
-            <w:r>
-              <w:rPr>
-                <w:rFonts w:cstheme="minorHAnsi"/>
+                <w:highlight w:val="yellow"/>
+                <w:lang w:eastAsia="zh-CN"/>
+              </w:rPr>
+            </w:pPr>
+            <w:r>
+              <w:rPr>
+                <w:rFonts w:cstheme="minorHAnsi"/>
+                <w:highlight w:val="yellow"/>
                 <w:lang w:eastAsia="zh-CN"/>
               </w:rPr>
               <w:t xml:space="preserve">Sign in as shown in </w:t>
@@ -12510,6 +12252,7 @@
             <w:r>
               <w:rPr>
                 <w:rFonts w:cstheme="minorHAnsi"/>
+                <w:highlight w:val="yellow"/>
               </w:rPr>
               <w:t>Sign-in 01 test case</w:t>
             </w:r>
@@ -12524,36 +12267,17 @@
               <w:spacing w:after="0" w:line="240" w:lineRule="auto"/>
               <w:rPr>
                 <w:rFonts w:cstheme="minorHAnsi"/>
-                <w:lang w:eastAsia="zh-CN"/>
-              </w:rPr>
-            </w:pPr>
-            <w:r>
-              <w:rPr>
-                <w:rFonts w:cstheme="minorHAnsi"/>
-                <w:lang w:eastAsia="zh-CN"/>
-              </w:rPr>
-              <w:t>Click on “</w:t>
-            </w:r>
-            <w:r>
-              <w:rPr>
-                <w:rFonts w:cstheme="minorHAnsi"/>
-                <w:lang w:eastAsia="zh-CN"/>
-              </w:rPr>
-              <w:t xml:space="preserve">My </w:t>
-            </w:r>
-            <w:r>
-              <w:rPr>
-                <w:rFonts w:cstheme="minorHAnsi"/>
-                <w:lang w:eastAsia="zh-CN"/>
-              </w:rPr>
-              <w:t xml:space="preserve">Reservations” </w:t>
-            </w:r>
-            <w:r>
-              <w:rPr>
-                <w:rFonts w:cstheme="minorHAnsi"/>
-                <w:lang w:eastAsia="zh-CN"/>
-              </w:rPr>
-              <w:t>link on navigation bar.</w:t>
+                <w:highlight w:val="yellow"/>
+                <w:lang w:eastAsia="zh-CN"/>
+              </w:rPr>
+            </w:pPr>
+            <w:r>
+              <w:rPr>
+                <w:rFonts w:cstheme="minorHAnsi"/>
+                <w:highlight w:val="yellow"/>
+                <w:lang w:eastAsia="zh-CN"/>
+              </w:rPr>
+              <w:t>Click on “My Reservations” link on navigation bar.</w:t>
             </w:r>
           </w:p>
           <w:p>
@@ -12566,22 +12290,17 @@
               <w:spacing w:after="0" w:line="240" w:lineRule="auto"/>
               <w:rPr>
                 <w:rFonts w:cstheme="minorHAnsi"/>
-                <w:lang w:eastAsia="zh-CN"/>
-              </w:rPr>
-            </w:pPr>
-            <w:r>
-              <w:rPr>
-                <w:rFonts w:cstheme="minorHAnsi"/>
-                <w:lang w:eastAsia="zh-CN"/>
-              </w:rPr>
-              <w:t xml:space="preserve">Click on “Extend” </w:t>
-            </w:r>
-            <w:r>
-              <w:rPr>
-                <w:rFonts w:cstheme="minorHAnsi"/>
-                <w:lang w:eastAsia="zh-CN"/>
-              </w:rPr>
-              <w:t>button.</w:t>
+                <w:highlight w:val="yellow"/>
+                <w:lang w:eastAsia="zh-CN"/>
+              </w:rPr>
+            </w:pPr>
+            <w:r>
+              <w:rPr>
+                <w:rFonts w:cstheme="minorHAnsi"/>
+                <w:highlight w:val="yellow"/>
+                <w:lang w:eastAsia="zh-CN"/>
+              </w:rPr>
+              <w:t>Click on “Extend” button.</w:t>
             </w:r>
           </w:p>
           <w:p>
@@ -13204,25 +12923,7 @@
                 <w:highlight w:val="yellow"/>
                 <w:u w:color="000000"/>
               </w:rPr>
-              <w:t xml:space="preserve">Cancel </w:t>
-            </w:r>
-            <w:r>
-              <w:rPr>
-                <w:rFonts w:cstheme="minorHAnsi"/>
-                <w:color w:val="000000"/>
-                <w:highlight w:val="yellow"/>
-                <w:u w:color="000000"/>
-              </w:rPr>
-              <w:t>Reservation 0</w:t>
-            </w:r>
-            <w:r>
-              <w:rPr>
-                <w:rFonts w:cstheme="minorHAnsi"/>
-                <w:color w:val="000000"/>
-                <w:highlight w:val="yellow"/>
-                <w:u w:color="000000"/>
-              </w:rPr>
-              <w:t>1</w:t>
+              <w:t>Cancel Reservation 01</w:t>
             </w:r>
           </w:p>
         </w:tc>
@@ -13486,12 +13187,16 @@
               <w:spacing w:after="0" w:line="240" w:lineRule="auto"/>
               <w:rPr>
                 <w:rFonts w:cstheme="minorHAnsi"/>
-                <w:lang w:eastAsia="zh-CN"/>
-              </w:rPr>
-            </w:pPr>
-            <w:r>
-              <w:rPr>
-                <w:rFonts w:cstheme="minorHAnsi"/>
+                <w:highlight w:val="yellow"/>
+                <w:lang w:eastAsia="zh-CN"/>
+              </w:rPr>
+            </w:pPr>
+            <w:bookmarkStart w:id="2" w:name="_GoBack"/>
+            <w:bookmarkEnd w:id="2"/>
+            <w:r>
+              <w:rPr>
+                <w:rFonts w:cstheme="minorHAnsi"/>
+                <w:highlight w:val="yellow"/>
                 <w:lang w:eastAsia="zh-CN"/>
               </w:rPr>
               <w:t xml:space="preserve">Sign in as shown in </w:t>
@@ -13499,6 +13204,7 @@
             <w:r>
               <w:rPr>
                 <w:rFonts w:cstheme="minorHAnsi"/>
+                <w:highlight w:val="yellow"/>
               </w:rPr>
               <w:t>Sign-in 01 test case</w:t>
             </w:r>
@@ -13513,36 +13219,17 @@
               <w:spacing w:after="0" w:line="240" w:lineRule="auto"/>
               <w:rPr>
                 <w:rFonts w:cstheme="minorHAnsi"/>
-                <w:lang w:eastAsia="zh-CN"/>
-              </w:rPr>
-            </w:pPr>
-            <w:r>
-              <w:rPr>
-                <w:rFonts w:cstheme="minorHAnsi"/>
-                <w:lang w:eastAsia="zh-CN"/>
-              </w:rPr>
-              <w:t>Click on “</w:t>
-            </w:r>
-            <w:r>
-              <w:rPr>
-                <w:rFonts w:cstheme="minorHAnsi"/>
-                <w:lang w:eastAsia="zh-CN"/>
-              </w:rPr>
-              <w:t>My reservation</w:t>
-            </w:r>
-            <w:r>
-              <w:rPr>
-                <w:rFonts w:cstheme="minorHAnsi"/>
-                <w:lang w:eastAsia="zh-CN"/>
-              </w:rPr>
-              <w:t xml:space="preserve">” </w:t>
-            </w:r>
-            <w:r>
-              <w:rPr>
-                <w:rFonts w:cstheme="minorHAnsi"/>
-                <w:lang w:eastAsia="zh-CN"/>
-              </w:rPr>
-              <w:t>link on the navigation.</w:t>
+                <w:highlight w:val="yellow"/>
+                <w:lang w:eastAsia="zh-CN"/>
+              </w:rPr>
+            </w:pPr>
+            <w:r>
+              <w:rPr>
+                <w:rFonts w:cstheme="minorHAnsi"/>
+                <w:highlight w:val="yellow"/>
+                <w:lang w:eastAsia="zh-CN"/>
+              </w:rPr>
+              <w:t>Click on “My reservation” link on the navigation.</w:t>
             </w:r>
           </w:p>
           <w:p>
@@ -13561,6 +13248,7 @@
             <w:r>
               <w:rPr>
                 <w:rFonts w:cstheme="minorHAnsi"/>
+                <w:highlight w:val="yellow"/>
                 <w:lang w:eastAsia="zh-CN"/>
               </w:rPr>
               <w:t>Click on “Cancel” option.</w:t>
@@ -13696,8 +13384,6 @@
               </w:rPr>
               <w:t>C</w:t>
             </w:r>
-            <w:bookmarkStart w:id="1" w:name="_GoBack"/>
-            <w:bookmarkEnd w:id="1"/>
             <w:r>
               <w:rPr>
                 <w:rFonts w:cstheme="minorHAnsi"/>
@@ -13705,25 +13391,7 @@
                 <w:highlight w:val="yellow"/>
                 <w:u w:color="000000"/>
               </w:rPr>
-              <w:t xml:space="preserve">ancel </w:t>
-            </w:r>
-            <w:r>
-              <w:rPr>
-                <w:rFonts w:cstheme="minorHAnsi"/>
-                <w:color w:val="000000"/>
-                <w:highlight w:val="yellow"/>
-                <w:u w:color="000000"/>
-              </w:rPr>
-              <w:t>Reservation 0</w:t>
-            </w:r>
-            <w:r>
-              <w:rPr>
-                <w:rFonts w:cstheme="minorHAnsi"/>
-                <w:color w:val="000000"/>
-                <w:highlight w:val="yellow"/>
-                <w:u w:color="000000"/>
-              </w:rPr>
-              <w:t>2</w:t>
+              <w:t>ancel Reservation 02</w:t>
             </w:r>
           </w:p>
         </w:tc>
@@ -19165,7 +18833,7 @@
 </file>
 
 <file path=customXml/itemProps1.xml><?xml version="1.0" encoding="utf-8"?>
-<ds:datastoreItem xmlns:ds="http://schemas.openxmlformats.org/officeDocument/2006/customXml" ds:itemID="{E2C03EED-F7BE-44BB-9C3D-516B5FA93931}">
+<ds:datastoreItem xmlns:ds="http://schemas.openxmlformats.org/officeDocument/2006/customXml" ds:itemID="{557E733D-C333-44BD-BF05-51DEFC57A77E}">
   <ds:schemaRefs>
     <ds:schemaRef ds:uri="http://schemas.openxmlformats.org/officeDocument/2006/bibliography"/>
   </ds:schemaRefs>

</xml_diff>